<commit_message>
recover link to project
</commit_message>
<xml_diff>
--- a/ActionBar/ActionBar, Верхоумов Д.О..docx
+++ b/ActionBar/ActionBar, Верхоумов Д.О..docx
@@ -90,144 +90,310 @@
           <w:szCs w:val="28"/>
         </w:rPr>
       </w:pPr>
-      <w:hyperlink r:id="rId5" w:history="1">
-        <w:r>
-          <w:rPr>
-            <w:rStyle w:val="a3"/>
-            <w:rFonts w:ascii="Times New Roman" w:hAnsi="Times New Roman" w:cs="Times New Roman"/>
-            <w:sz w:val="28"/>
-            <w:lang w:val="en-US"/>
-          </w:rPr>
-          <w:t>https</w:t>
-        </w:r>
-        <w:r>
-          <w:rPr>
-            <w:rStyle w:val="a3"/>
-            <w:rFonts w:ascii="Times New Roman" w:hAnsi="Times New Roman" w:cs="Times New Roman"/>
-            <w:sz w:val="28"/>
-          </w:rPr>
-          <w:t>://</w:t>
-        </w:r>
-        <w:proofErr w:type="spellStart"/>
-        <w:r>
-          <w:rPr>
-            <w:rStyle w:val="a3"/>
-            <w:rFonts w:ascii="Times New Roman" w:hAnsi="Times New Roman" w:cs="Times New Roman"/>
-            <w:sz w:val="28"/>
-            <w:lang w:val="en-US"/>
-          </w:rPr>
-          <w:t>github</w:t>
-        </w:r>
-        <w:proofErr w:type="spellEnd"/>
-        <w:r>
-          <w:rPr>
-            <w:rStyle w:val="a3"/>
-            <w:rFonts w:ascii="Times New Roman" w:hAnsi="Times New Roman" w:cs="Times New Roman"/>
-            <w:sz w:val="28"/>
-          </w:rPr>
-          <w:t>.</w:t>
-        </w:r>
-        <w:r>
-          <w:rPr>
-            <w:rStyle w:val="a3"/>
-            <w:rFonts w:ascii="Times New Roman" w:hAnsi="Times New Roman" w:cs="Times New Roman"/>
-            <w:sz w:val="28"/>
-            <w:lang w:val="en-US"/>
-          </w:rPr>
-          <w:t>com</w:t>
-        </w:r>
-        <w:r>
-          <w:rPr>
-            <w:rStyle w:val="a3"/>
-            <w:rFonts w:ascii="Times New Roman" w:hAnsi="Times New Roman" w:cs="Times New Roman"/>
-            <w:sz w:val="28"/>
-          </w:rPr>
-          <w:t>/</w:t>
-        </w:r>
-        <w:proofErr w:type="spellStart"/>
-        <w:r>
-          <w:rPr>
-            <w:rStyle w:val="a3"/>
-            <w:rFonts w:ascii="Times New Roman" w:hAnsi="Times New Roman" w:cs="Times New Roman"/>
-            <w:sz w:val="28"/>
-            <w:lang w:val="en-US"/>
-          </w:rPr>
-          <w:t>verkhoumov</w:t>
-        </w:r>
-        <w:proofErr w:type="spellEnd"/>
-        <w:r>
-          <w:rPr>
-            <w:rStyle w:val="a3"/>
-            <w:rFonts w:ascii="Times New Roman" w:hAnsi="Times New Roman" w:cs="Times New Roman"/>
-            <w:sz w:val="28"/>
-          </w:rPr>
-          <w:t>/</w:t>
-        </w:r>
-        <w:proofErr w:type="spellStart"/>
-        <w:r>
-          <w:rPr>
-            <w:rStyle w:val="a3"/>
-            <w:rFonts w:ascii="Times New Roman" w:hAnsi="Times New Roman" w:cs="Times New Roman"/>
-            <w:sz w:val="28"/>
-            <w:lang w:val="en-US"/>
-          </w:rPr>
-          <w:t>AndroidLabs</w:t>
-        </w:r>
-        <w:proofErr w:type="spellEnd"/>
-        <w:r>
-          <w:rPr>
-            <w:rStyle w:val="a3"/>
-            <w:rFonts w:ascii="Times New Roman" w:hAnsi="Times New Roman" w:cs="Times New Roman"/>
-            <w:sz w:val="28"/>
-          </w:rPr>
-          <w:t>/</w:t>
-        </w:r>
-        <w:r>
-          <w:rPr>
-            <w:rStyle w:val="a3"/>
-            <w:rFonts w:ascii="Times New Roman" w:hAnsi="Times New Roman" w:cs="Times New Roman"/>
-            <w:sz w:val="28"/>
-            <w:lang w:val="en-US"/>
-          </w:rPr>
-          <w:t>tree</w:t>
-        </w:r>
-        <w:r>
-          <w:rPr>
-            <w:rStyle w:val="a3"/>
-            <w:rFonts w:ascii="Times New Roman" w:hAnsi="Times New Roman" w:cs="Times New Roman"/>
-            <w:sz w:val="28"/>
-          </w:rPr>
-          <w:t>/</w:t>
-        </w:r>
-        <w:r>
-          <w:rPr>
-            <w:rStyle w:val="a3"/>
-            <w:rFonts w:ascii="Times New Roman" w:hAnsi="Times New Roman" w:cs="Times New Roman"/>
-            <w:sz w:val="28"/>
-            <w:lang w:val="en-US"/>
-          </w:rPr>
-          <w:t>master</w:t>
-        </w:r>
-        <w:r>
-          <w:rPr>
-            <w:rStyle w:val="a3"/>
-            <w:rFonts w:ascii="Times New Roman" w:hAnsi="Times New Roman" w:cs="Times New Roman"/>
-            <w:sz w:val="28"/>
-          </w:rPr>
-          <w:t>/</w:t>
-        </w:r>
-        <w:proofErr w:type="spellStart"/>
-        <w:r>
-          <w:rPr>
-            <w:rStyle w:val="a3"/>
-            <w:rFonts w:ascii="Times New Roman" w:hAnsi="Times New Roman" w:cs="Times New Roman"/>
-            <w:sz w:val="28"/>
-            <w:lang w:val="en-US"/>
-          </w:rPr>
-          <w:t>ActionBar</w:t>
-        </w:r>
-        <w:proofErr w:type="spellEnd"/>
-      </w:hyperlink>
+      <w:r>
+        <w:rPr>
+          <w:rFonts w:ascii="Times New Roman" w:hAnsi="Times New Roman" w:cs="Times New Roman"/>
+          <w:sz w:val="28"/>
+          <w:lang w:val="en-US"/>
+        </w:rPr>
+        <w:fldChar w:fldCharType="begin"/>
+      </w:r>
+      <w:r>
+        <w:rPr>
+          <w:rFonts w:ascii="Times New Roman" w:hAnsi="Times New Roman" w:cs="Times New Roman"/>
+          <w:sz w:val="28"/>
+        </w:rPr>
+        <w:instrText xml:space="preserve"> </w:instrText>
+      </w:r>
+      <w:r>
+        <w:rPr>
+          <w:rFonts w:ascii="Times New Roman" w:hAnsi="Times New Roman" w:cs="Times New Roman"/>
+          <w:sz w:val="28"/>
+          <w:lang w:val="en-US"/>
+        </w:rPr>
+        <w:instrText>HYPERLINK</w:instrText>
+      </w:r>
+      <w:r>
+        <w:rPr>
+          <w:rFonts w:ascii="Times New Roman" w:hAnsi="Times New Roman" w:cs="Times New Roman"/>
+          <w:sz w:val="28"/>
+        </w:rPr>
+        <w:instrText xml:space="preserve"> "</w:instrText>
+      </w:r>
+      <w:r>
+        <w:rPr>
+          <w:rFonts w:ascii="Times New Roman" w:hAnsi="Times New Roman" w:cs="Times New Roman"/>
+          <w:sz w:val="28"/>
+          <w:lang w:val="en-US"/>
+        </w:rPr>
+        <w:instrText>https</w:instrText>
+      </w:r>
+      <w:r>
+        <w:rPr>
+          <w:rFonts w:ascii="Times New Roman" w:hAnsi="Times New Roman" w:cs="Times New Roman"/>
+          <w:sz w:val="28"/>
+        </w:rPr>
+        <w:instrText>://</w:instrText>
+      </w:r>
+      <w:r>
+        <w:rPr>
+          <w:rFonts w:ascii="Times New Roman" w:hAnsi="Times New Roman" w:cs="Times New Roman"/>
+          <w:sz w:val="28"/>
+          <w:lang w:val="en-US"/>
+        </w:rPr>
+        <w:instrText>github</w:instrText>
+      </w:r>
+      <w:r>
+        <w:rPr>
+          <w:rFonts w:ascii="Times New Roman" w:hAnsi="Times New Roman" w:cs="Times New Roman"/>
+          <w:sz w:val="28"/>
+        </w:rPr>
+        <w:instrText>.</w:instrText>
+      </w:r>
+      <w:r>
+        <w:rPr>
+          <w:rFonts w:ascii="Times New Roman" w:hAnsi="Times New Roman" w:cs="Times New Roman"/>
+          <w:sz w:val="28"/>
+          <w:lang w:val="en-US"/>
+        </w:rPr>
+        <w:instrText>com</w:instrText>
+      </w:r>
+      <w:r>
+        <w:rPr>
+          <w:rFonts w:ascii="Times New Roman" w:hAnsi="Times New Roman" w:cs="Times New Roman"/>
+          <w:sz w:val="28"/>
+        </w:rPr>
+        <w:instrText>/</w:instrText>
+      </w:r>
+      <w:r>
+        <w:rPr>
+          <w:rFonts w:ascii="Times New Roman" w:hAnsi="Times New Roman" w:cs="Times New Roman"/>
+          <w:sz w:val="28"/>
+          <w:lang w:val="en-US"/>
+        </w:rPr>
+        <w:instrText>verkhoumov</w:instrText>
+      </w:r>
+      <w:r>
+        <w:rPr>
+          <w:rFonts w:ascii="Times New Roman" w:hAnsi="Times New Roman" w:cs="Times New Roman"/>
+          <w:sz w:val="28"/>
+        </w:rPr>
+        <w:instrText>/</w:instrText>
+      </w:r>
+      <w:r>
+        <w:rPr>
+          <w:rFonts w:ascii="Times New Roman" w:hAnsi="Times New Roman" w:cs="Times New Roman"/>
+          <w:sz w:val="28"/>
+          <w:lang w:val="en-US"/>
+        </w:rPr>
+        <w:instrText>AndroidLabs</w:instrText>
+      </w:r>
+      <w:r>
+        <w:rPr>
+          <w:rFonts w:ascii="Times New Roman" w:hAnsi="Times New Roman" w:cs="Times New Roman"/>
+          <w:sz w:val="28"/>
+        </w:rPr>
+        <w:instrText>/</w:instrText>
+      </w:r>
+      <w:r>
+        <w:rPr>
+          <w:rFonts w:ascii="Times New Roman" w:hAnsi="Times New Roman" w:cs="Times New Roman"/>
+          <w:sz w:val="28"/>
+          <w:lang w:val="en-US"/>
+        </w:rPr>
+        <w:instrText>tree</w:instrText>
+      </w:r>
+      <w:r>
+        <w:rPr>
+          <w:rFonts w:ascii="Times New Roman" w:hAnsi="Times New Roman" w:cs="Times New Roman"/>
+          <w:sz w:val="28"/>
+        </w:rPr>
+        <w:instrText>/</w:instrText>
+      </w:r>
+      <w:r>
+        <w:rPr>
+          <w:rFonts w:ascii="Times New Roman" w:hAnsi="Times New Roman" w:cs="Times New Roman"/>
+          <w:sz w:val="28"/>
+          <w:lang w:val="en-US"/>
+        </w:rPr>
+        <w:instrText>master</w:instrText>
+      </w:r>
+      <w:r>
+        <w:rPr>
+          <w:rFonts w:ascii="Times New Roman" w:hAnsi="Times New Roman" w:cs="Times New Roman"/>
+          <w:sz w:val="28"/>
+        </w:rPr>
+        <w:instrText>/</w:instrText>
+      </w:r>
+      <w:r>
+        <w:rPr>
+          <w:rFonts w:ascii="Times New Roman" w:hAnsi="Times New Roman" w:cs="Times New Roman"/>
+          <w:sz w:val="28"/>
+          <w:lang w:val="en-US"/>
+        </w:rPr>
+        <w:instrText>ActionBar</w:instrText>
+      </w:r>
+      <w:r>
+        <w:rPr>
+          <w:rFonts w:ascii="Times New Roman" w:hAnsi="Times New Roman" w:cs="Times New Roman"/>
+          <w:sz w:val="28"/>
+        </w:rPr>
+        <w:instrText xml:space="preserve">" </w:instrText>
+      </w:r>
+      <w:r>
+        <w:rPr>
+          <w:rFonts w:ascii="Times New Roman" w:hAnsi="Times New Roman" w:cs="Times New Roman"/>
+          <w:sz w:val="28"/>
+          <w:lang w:val="en-US"/>
+        </w:rPr>
+        <w:fldChar w:fldCharType="separate"/>
+      </w:r>
+      <w:r>
+        <w:rPr>
+          <w:rStyle w:val="a3"/>
+          <w:rFonts w:ascii="Times New Roman" w:hAnsi="Times New Roman" w:cs="Times New Roman"/>
+          <w:sz w:val="28"/>
+          <w:lang w:val="en-US"/>
+        </w:rPr>
+        <w:t>https</w:t>
+      </w:r>
+      <w:r>
+        <w:rPr>
+          <w:rStyle w:val="a3"/>
+          <w:rFonts w:ascii="Times New Roman" w:hAnsi="Times New Roman" w:cs="Times New Roman"/>
+          <w:sz w:val="28"/>
+        </w:rPr>
+        <w:t>://</w:t>
+      </w:r>
+      <w:proofErr w:type="spellStart"/>
+      <w:r>
+        <w:rPr>
+          <w:rStyle w:val="a3"/>
+          <w:rFonts w:ascii="Times New Roman" w:hAnsi="Times New Roman" w:cs="Times New Roman"/>
+          <w:sz w:val="28"/>
+          <w:lang w:val="en-US"/>
+        </w:rPr>
+        <w:t>github</w:t>
+      </w:r>
+      <w:proofErr w:type="spellEnd"/>
+      <w:r>
+        <w:rPr>
+          <w:rStyle w:val="a3"/>
+          <w:rFonts w:ascii="Times New Roman" w:hAnsi="Times New Roman" w:cs="Times New Roman"/>
+          <w:sz w:val="28"/>
+        </w:rPr>
+        <w:t>.</w:t>
+      </w:r>
+      <w:r>
+        <w:rPr>
+          <w:rStyle w:val="a3"/>
+          <w:rFonts w:ascii="Times New Roman" w:hAnsi="Times New Roman" w:cs="Times New Roman"/>
+          <w:sz w:val="28"/>
+          <w:lang w:val="en-US"/>
+        </w:rPr>
+        <w:t>com</w:t>
+      </w:r>
+      <w:r>
+        <w:rPr>
+          <w:rStyle w:val="a3"/>
+          <w:rFonts w:ascii="Times New Roman" w:hAnsi="Times New Roman" w:cs="Times New Roman"/>
+          <w:sz w:val="28"/>
+        </w:rPr>
+        <w:t>/</w:t>
+      </w:r>
+      <w:proofErr w:type="spellStart"/>
+      <w:r>
+        <w:rPr>
+          <w:rStyle w:val="a3"/>
+          <w:rFonts w:ascii="Times New Roman" w:hAnsi="Times New Roman" w:cs="Times New Roman"/>
+          <w:sz w:val="28"/>
+          <w:lang w:val="en-US"/>
+        </w:rPr>
+        <w:t>verkhoumov</w:t>
+      </w:r>
+      <w:proofErr w:type="spellEnd"/>
+      <w:r>
+        <w:rPr>
+          <w:rStyle w:val="a3"/>
+          <w:rFonts w:ascii="Times New Roman" w:hAnsi="Times New Roman" w:cs="Times New Roman"/>
+          <w:sz w:val="28"/>
+        </w:rPr>
+        <w:t>/</w:t>
+      </w:r>
+      <w:proofErr w:type="spellStart"/>
+      <w:r>
+        <w:rPr>
+          <w:rStyle w:val="a3"/>
+          <w:rFonts w:ascii="Times New Roman" w:hAnsi="Times New Roman" w:cs="Times New Roman"/>
+          <w:sz w:val="28"/>
+          <w:lang w:val="en-US"/>
+        </w:rPr>
+        <w:t>AndroidLabs</w:t>
+      </w:r>
+      <w:proofErr w:type="spellEnd"/>
+      <w:r>
+        <w:rPr>
+          <w:rStyle w:val="a3"/>
+          <w:rFonts w:ascii="Times New Roman" w:hAnsi="Times New Roman" w:cs="Times New Roman"/>
+          <w:sz w:val="28"/>
+        </w:rPr>
+        <w:t>/</w:t>
+      </w:r>
+      <w:r>
+        <w:rPr>
+          <w:rStyle w:val="a3"/>
+          <w:rFonts w:ascii="Times New Roman" w:hAnsi="Times New Roman" w:cs="Times New Roman"/>
+          <w:sz w:val="28"/>
+          <w:lang w:val="en-US"/>
+        </w:rPr>
+        <w:t>tree</w:t>
+      </w:r>
+      <w:r>
+        <w:rPr>
+          <w:rStyle w:val="a3"/>
+          <w:rFonts w:ascii="Times New Roman" w:hAnsi="Times New Roman" w:cs="Times New Roman"/>
+          <w:sz w:val="28"/>
+        </w:rPr>
+        <w:t>/</w:t>
+      </w:r>
+      <w:r>
+        <w:rPr>
+          <w:rStyle w:val="a3"/>
+          <w:rFonts w:ascii="Times New Roman" w:hAnsi="Times New Roman" w:cs="Times New Roman"/>
+          <w:sz w:val="28"/>
+          <w:lang w:val="en-US"/>
+        </w:rPr>
+        <w:t>master</w:t>
+      </w:r>
+      <w:r>
+        <w:rPr>
+          <w:rStyle w:val="a3"/>
+          <w:rFonts w:ascii="Times New Roman" w:hAnsi="Times New Roman" w:cs="Times New Roman"/>
+          <w:sz w:val="28"/>
+        </w:rPr>
+        <w:t>/</w:t>
+      </w:r>
+      <w:proofErr w:type="spellStart"/>
+      <w:r>
+        <w:rPr>
+          <w:rStyle w:val="a3"/>
+          <w:rFonts w:ascii="Times New Roman" w:hAnsi="Times New Roman" w:cs="Times New Roman"/>
+          <w:sz w:val="28"/>
+          <w:lang w:val="en-US"/>
+        </w:rPr>
+        <w:t>ActionBar</w:t>
+      </w:r>
+      <w:proofErr w:type="spellEnd"/>
+      <w:r>
+        <w:rPr>
+          <w:rFonts w:ascii="Times New Roman" w:hAnsi="Times New Roman" w:cs="Times New Roman"/>
+          <w:sz w:val="28"/>
+          <w:lang w:val="en-US"/>
+        </w:rPr>
+        <w:fldChar w:fldCharType="end"/>
+      </w:r>
+      <w:bookmarkStart w:id="0" w:name="_GoBack"/>
+      <w:bookmarkEnd w:id="0"/>
     </w:p>
     <w:p>
       <w:pPr>
@@ -300,7 +466,7 @@
                     <pic:cNvPicPr/>
                   </pic:nvPicPr>
                   <pic:blipFill rotWithShape="1">
-                    <a:blip r:embed="rId6"/>
+                    <a:blip r:embed="rId5"/>
                     <a:srcRect l="1909" r="1670" b="1400"/>
                     <a:stretch/>
                   </pic:blipFill>
@@ -358,7 +524,7 @@
                     <pic:cNvPicPr/>
                   </pic:nvPicPr>
                   <pic:blipFill rotWithShape="1">
-                    <a:blip r:embed="rId7"/>
+                    <a:blip r:embed="rId6"/>
                     <a:srcRect l="1908" r="2148" b="1400"/>
                     <a:stretch/>
                   </pic:blipFill>
@@ -424,7 +590,7 @@
                     <pic:cNvPicPr/>
                   </pic:nvPicPr>
                   <pic:blipFill rotWithShape="1">
-                    <a:blip r:embed="rId8"/>
+                    <a:blip r:embed="rId7"/>
                     <a:srcRect l="1671" r="1669" b="1089"/>
                     <a:stretch/>
                   </pic:blipFill>
@@ -12583,20 +12749,7 @@
           <w:szCs w:val="18"/>
           <w:lang w:val="en-US" w:eastAsia="ru-RU"/>
         </w:rPr>
-        <w:t>&lt;</w:t>
-      </w:r>
-      <w:bookmarkStart w:id="0" w:name="_GoBack"/>
-      <w:r>
-        <w:rPr>
-          <w:rFonts w:ascii="Consolas" w:eastAsia="Times New Roman" w:hAnsi="Consolas" w:cs="Times New Roman"/>
-          <w:b/>
-          <w:bCs/>
-          <w:color w:val="000000"/>
-          <w:sz w:val="18"/>
-          <w:szCs w:val="18"/>
-          <w:lang w:val="en-US" w:eastAsia="ru-RU"/>
-        </w:rPr>
-        <w:t>menu</w:t>
+        <w:t>&lt;menu</w:t>
       </w:r>
       <w:r>
         <w:rPr>
@@ -14529,7 +14682,6 @@
         <w:t>&gt;</w:t>
       </w:r>
     </w:p>
-    <w:bookmarkEnd w:id="0"/>
     <w:p>
       <w:pPr>
         <w:rPr>
@@ -19027,6 +19179,18 @@
     <w:basedOn w:val="a0"/>
     <w:rsid w:val="00A03739"/>
   </w:style>
+  <w:style w:type="character" w:styleId="a4">
+    <w:name w:val="FollowedHyperlink"/>
+    <w:basedOn w:val="a0"/>
+    <w:uiPriority w:val="99"/>
+    <w:semiHidden/>
+    <w:unhideWhenUsed/>
+    <w:rsid w:val="00BD1FE4"/>
+    <w:rPr>
+      <w:color w:val="954F72" w:themeColor="followedHyperlink"/>
+      <w:u w:val="single"/>
+    </w:rPr>
+  </w:style>
 </w:styles>
 </file>
 

</xml_diff>